<commit_message>
all the atomics and theorems files
worked on by paul and rob
</commit_message>
<xml_diff>
--- a/Documentation/Atomics.docx
+++ b/Documentation/Atomics.docx
@@ -50,7 +50,7 @@
       <w:pPr>
         <w:numPr>
           <w:ilvl w:val="0"/>
-          <w:numId w:val="1"/>
+          <w:numId w:val="3"/>
         </w:numPr>
         <w:spacing w:after="0" w:line="240" w:lineRule="auto"/>
         <w:textAlignment w:val="baseline"/>
@@ -71,7 +71,7 @@
       <w:pPr>
         <w:numPr>
           <w:ilvl w:val="0"/>
-          <w:numId w:val="1"/>
+          <w:numId w:val="3"/>
         </w:numPr>
         <w:spacing w:after="0" w:line="240" w:lineRule="auto"/>
         <w:textAlignment w:val="baseline"/>
@@ -92,7 +92,7 @@
       <w:pPr>
         <w:numPr>
           <w:ilvl w:val="0"/>
-          <w:numId w:val="1"/>
+          <w:numId w:val="3"/>
         </w:numPr>
         <w:spacing w:after="0" w:line="240" w:lineRule="auto"/>
         <w:textAlignment w:val="baseline"/>
@@ -140,7 +140,7 @@
       <w:pPr>
         <w:numPr>
           <w:ilvl w:val="0"/>
-          <w:numId w:val="2"/>
+          <w:numId w:val="4"/>
         </w:numPr>
         <w:spacing w:after="0" w:line="240" w:lineRule="auto"/>
         <w:textAlignment w:val="baseline"/>
@@ -161,7 +161,7 @@
       <w:pPr>
         <w:numPr>
           <w:ilvl w:val="0"/>
-          <w:numId w:val="2"/>
+          <w:numId w:val="4"/>
         </w:numPr>
         <w:spacing w:after="0" w:line="240" w:lineRule="auto"/>
         <w:textAlignment w:val="baseline"/>
@@ -182,7 +182,7 @@
       <w:pPr>
         <w:numPr>
           <w:ilvl w:val="0"/>
-          <w:numId w:val="2"/>
+          <w:numId w:val="4"/>
         </w:numPr>
         <w:spacing w:after="0" w:line="240" w:lineRule="auto"/>
         <w:textAlignment w:val="baseline"/>
@@ -203,7 +203,7 @@
       <w:pPr>
         <w:numPr>
           <w:ilvl w:val="0"/>
-          <w:numId w:val="2"/>
+          <w:numId w:val="4"/>
         </w:numPr>
         <w:spacing w:after="0" w:line="240" w:lineRule="auto"/>
         <w:textAlignment w:val="baseline"/>
@@ -844,8 +844,9 @@
       <w:pPr>
         <w:spacing w:after="0" w:line="240" w:lineRule="auto"/>
         <w:rPr>
-          <w:rFonts w:ascii="Arial" w:eastAsia="Times New Roman" w:hAnsi="Arial" w:cs="Arial"/>
-          <w:color w:val="000000"/>
+          <w:rFonts w:ascii="Times New Roman" w:eastAsia="Times New Roman" w:hAnsi="Times New Roman" w:cs="Times New Roman"/>
+          <w:sz w:val="24"/>
+          <w:szCs w:val="24"/>
         </w:rPr>
       </w:pPr>
       <w:r>
@@ -858,231 +859,166 @@
     </w:p>
     <w:p>
       <w:pPr>
-        <w:spacing w:after="0" w:line="240" w:lineRule="auto"/>
-        <w:rPr>
-          <w:rFonts w:ascii="Arial" w:eastAsia="Times New Roman" w:hAnsi="Arial" w:cs="Arial"/>
-          <w:color w:val="000000"/>
-        </w:rPr>
-      </w:pPr>
-      <w:r>
-        <w:rPr>
-          <w:rFonts w:ascii="Arial" w:eastAsia="Times New Roman" w:hAnsi="Arial" w:cs="Arial"/>
-          <w:color w:val="000000"/>
-        </w:rPr>
-        <w:t>plus(value, value, value)</w:t>
-      </w:r>
-    </w:p>
-    <w:p>
-      <w:pPr>
-        <w:spacing w:after="0" w:line="240" w:lineRule="auto"/>
-        <w:rPr>
-          <w:rFonts w:ascii="Arial" w:eastAsia="Times New Roman" w:hAnsi="Arial" w:cs="Arial"/>
-          <w:color w:val="000000"/>
-        </w:rPr>
-      </w:pPr>
-      <w:r>
-        <w:rPr>
-          <w:rFonts w:ascii="Arial" w:eastAsia="Times New Roman" w:hAnsi="Arial" w:cs="Arial"/>
-          <w:color w:val="000000"/>
-        </w:rPr>
-        <w:t>minus(value, value, value)</w:t>
-      </w:r>
-    </w:p>
-    <w:p>
-      <w:pPr>
-        <w:spacing w:after="0" w:line="240" w:lineRule="auto"/>
-        <w:rPr>
-          <w:rFonts w:ascii="Arial" w:eastAsia="Times New Roman" w:hAnsi="Arial" w:cs="Arial"/>
-          <w:color w:val="000000"/>
-        </w:rPr>
-      </w:pPr>
-      <w:r>
-        <w:rPr>
-          <w:rFonts w:ascii="Arial" w:eastAsia="Times New Roman" w:hAnsi="Arial" w:cs="Arial"/>
-          <w:color w:val="000000"/>
-        </w:rPr>
-        <w:t>times(value, value, value)</w:t>
-      </w:r>
-    </w:p>
-    <w:p>
-      <w:pPr>
-        <w:spacing w:after="0" w:line="240" w:lineRule="auto"/>
-        <w:rPr>
-          <w:rFonts w:ascii="Times New Roman" w:eastAsia="Times New Roman" w:hAnsi="Times New Roman" w:cs="Times New Roman"/>
-          <w:sz w:val="24"/>
-          <w:szCs w:val="24"/>
-        </w:rPr>
-      </w:pPr>
-      <w:r>
-        <w:rPr>
-          <w:rFonts w:ascii="Arial" w:eastAsia="Times New Roman" w:hAnsi="Arial" w:cs="Arial"/>
-          <w:color w:val="000000"/>
-        </w:rPr>
-        <w:lastRenderedPageBreak/>
-        <w:t>divide(value, value, value)</w:t>
-      </w:r>
+        <w:spacing w:after="240" w:line="240" w:lineRule="auto"/>
+        <w:rPr>
+          <w:rFonts w:ascii="Times New Roman" w:eastAsia="Times New Roman" w:hAnsi="Times New Roman" w:cs="Times New Roman"/>
+          <w:sz w:val="24"/>
+          <w:szCs w:val="24"/>
+        </w:rPr>
+      </w:pPr>
+    </w:p>
+    <w:p>
+      <w:pPr>
+        <w:spacing w:after="0" w:line="240" w:lineRule="auto"/>
+        <w:rPr>
+          <w:rFonts w:ascii="Times New Roman" w:eastAsia="Times New Roman" w:hAnsi="Times New Roman" w:cs="Times New Roman"/>
+          <w:sz w:val="24"/>
+          <w:szCs w:val="24"/>
+        </w:rPr>
+      </w:pPr>
+      <w:r>
+        <w:rPr>
+          <w:rFonts w:ascii="Arial" w:eastAsia="Times New Roman" w:hAnsi="Arial" w:cs="Arial"/>
+          <w:b/>
+          <w:bCs/>
+          <w:color w:val="000000"/>
+        </w:rPr>
+        <w:t>Syntactic Sugar Atomics</w:t>
+      </w:r>
+    </w:p>
+    <w:p>
+      <w:pPr>
+        <w:spacing w:after="0" w:line="240" w:lineRule="auto"/>
+        <w:rPr>
+          <w:rFonts w:ascii="Times New Roman" w:eastAsia="Times New Roman" w:hAnsi="Times New Roman" w:cs="Times New Roman"/>
+          <w:sz w:val="24"/>
+          <w:szCs w:val="24"/>
+        </w:rPr>
+      </w:pPr>
+    </w:p>
+    <w:p>
+      <w:pPr>
+        <w:spacing w:after="0" w:line="240" w:lineRule="auto"/>
+        <w:rPr>
+          <w:rFonts w:ascii="Times New Roman" w:eastAsia="Times New Roman" w:hAnsi="Times New Roman" w:cs="Times New Roman"/>
+          <w:sz w:val="24"/>
+          <w:szCs w:val="24"/>
+        </w:rPr>
+      </w:pPr>
+      <w:r>
+        <w:rPr>
+          <w:rFonts w:ascii="Arial" w:eastAsia="Times New Roman" w:hAnsi="Arial" w:cs="Arial"/>
+          <w:color w:val="000000"/>
+        </w:rPr>
+        <w:t>! (atomic) &lt;- Can be used to negate atomics, easier than creating new ones</w:t>
+      </w:r>
+    </w:p>
+    <w:p>
+      <w:pPr>
+        <w:spacing w:after="0" w:line="240" w:lineRule="auto"/>
+        <w:rPr>
+          <w:rFonts w:ascii="Times New Roman" w:eastAsia="Times New Roman" w:hAnsi="Times New Roman" w:cs="Times New Roman"/>
+          <w:sz w:val="24"/>
+          <w:szCs w:val="24"/>
+        </w:rPr>
+      </w:pPr>
+      <w:r>
+        <w:rPr>
+          <w:rFonts w:ascii="Arial" w:eastAsia="Times New Roman" w:hAnsi="Arial" w:cs="Arial"/>
+          <w:color w:val="000000"/>
+        </w:rPr>
+        <w:t>max(value)</w:t>
+      </w:r>
+    </w:p>
+    <w:p>
+      <w:pPr>
+        <w:spacing w:after="0" w:line="240" w:lineRule="auto"/>
+        <w:rPr>
+          <w:rFonts w:ascii="Times New Roman" w:eastAsia="Times New Roman" w:hAnsi="Times New Roman" w:cs="Times New Roman"/>
+          <w:sz w:val="24"/>
+          <w:szCs w:val="24"/>
+        </w:rPr>
+      </w:pPr>
+      <w:r>
+        <w:rPr>
+          <w:rFonts w:ascii="Arial" w:eastAsia="Times New Roman" w:hAnsi="Arial" w:cs="Arial"/>
+          <w:color w:val="000000"/>
+        </w:rPr>
+        <w:t>min(value)</w:t>
+      </w:r>
+    </w:p>
+    <w:p>
+      <w:pPr>
+        <w:spacing w:after="0" w:line="240" w:lineRule="auto"/>
+        <w:rPr>
+          <w:rFonts w:ascii="Times New Roman" w:eastAsia="Times New Roman" w:hAnsi="Times New Roman" w:cs="Times New Roman"/>
+          <w:sz w:val="24"/>
+          <w:szCs w:val="24"/>
+        </w:rPr>
+      </w:pPr>
+      <w:r>
+        <w:rPr>
+          <w:rFonts w:ascii="Arial" w:eastAsia="Times New Roman" w:hAnsi="Arial" w:cs="Arial"/>
+          <w:color w:val="000000"/>
+        </w:rPr>
+        <w:t>even(value)</w:t>
+      </w:r>
+    </w:p>
+    <w:p>
+      <w:pPr>
+        <w:spacing w:after="0" w:line="240" w:lineRule="auto"/>
+        <w:rPr>
+          <w:rFonts w:ascii="Times New Roman" w:eastAsia="Times New Roman" w:hAnsi="Times New Roman" w:cs="Times New Roman"/>
+          <w:sz w:val="24"/>
+          <w:szCs w:val="24"/>
+        </w:rPr>
+      </w:pPr>
+      <w:r>
+        <w:rPr>
+          <w:rFonts w:ascii="Arial" w:eastAsia="Times New Roman" w:hAnsi="Arial" w:cs="Arial"/>
+          <w:color w:val="000000"/>
+        </w:rPr>
+        <w:t>odd(value) &lt;- I know this isn’t accepted yet, but it should be valid in the future</w:t>
+      </w:r>
+    </w:p>
+    <w:p>
+      <w:pPr>
+        <w:spacing w:after="0" w:line="240" w:lineRule="auto"/>
+        <w:rPr>
+          <w:rFonts w:ascii="Times New Roman" w:eastAsia="Times New Roman" w:hAnsi="Times New Roman" w:cs="Times New Roman"/>
+          <w:sz w:val="24"/>
+          <w:szCs w:val="24"/>
+        </w:rPr>
+      </w:pPr>
+      <w:r>
+        <w:rPr>
+          <w:rFonts w:ascii="Arial" w:eastAsia="Times New Roman" w:hAnsi="Arial" w:cs="Arial"/>
+          <w:color w:val="000000"/>
+        </w:rPr>
+        <w:t>sum(value, value)</w:t>
+      </w:r>
+    </w:p>
+    <w:p>
+      <w:pPr>
+        <w:spacing w:after="0" w:line="240" w:lineRule="auto"/>
+        <w:rPr>
+          <w:rFonts w:ascii="Times New Roman" w:eastAsia="Times New Roman" w:hAnsi="Times New Roman" w:cs="Times New Roman"/>
+          <w:sz w:val="24"/>
+          <w:szCs w:val="24"/>
+        </w:rPr>
+      </w:pPr>
+      <w:r>
+        <w:rPr>
+          <w:rFonts w:ascii="Arial" w:eastAsia="Times New Roman" w:hAnsi="Arial" w:cs="Arial"/>
+          <w:color w:val="000000"/>
+        </w:rPr>
+        <w:t>average(value, value)</w:t>
+      </w:r>
+    </w:p>
+    <w:p>
       <w:bookmarkStart w:id="0" w:name="_GoBack"/>
       <w:bookmarkEnd w:id="0"/>
     </w:p>
-    <w:p>
-      <w:pPr>
-        <w:spacing w:after="240" w:line="240" w:lineRule="auto"/>
-        <w:rPr>
-          <w:rFonts w:ascii="Times New Roman" w:eastAsia="Times New Roman" w:hAnsi="Times New Roman" w:cs="Times New Roman"/>
-          <w:sz w:val="24"/>
-          <w:szCs w:val="24"/>
-        </w:rPr>
-      </w:pPr>
-    </w:p>
-    <w:p>
-      <w:pPr>
-        <w:spacing w:after="0" w:line="240" w:lineRule="auto"/>
-        <w:rPr>
-          <w:rFonts w:ascii="Times New Roman" w:eastAsia="Times New Roman" w:hAnsi="Times New Roman" w:cs="Times New Roman"/>
-          <w:sz w:val="24"/>
-          <w:szCs w:val="24"/>
-        </w:rPr>
-      </w:pPr>
-      <w:r>
-        <w:rPr>
-          <w:rFonts w:ascii="Arial" w:eastAsia="Times New Roman" w:hAnsi="Arial" w:cs="Arial"/>
-          <w:b/>
-          <w:bCs/>
-          <w:color w:val="000000"/>
-        </w:rPr>
-        <w:t>Syntactic Sugar Atomics</w:t>
-      </w:r>
-    </w:p>
-    <w:p>
-      <w:pPr>
-        <w:spacing w:after="0" w:line="240" w:lineRule="auto"/>
-        <w:rPr>
-          <w:rFonts w:ascii="Times New Roman" w:eastAsia="Times New Roman" w:hAnsi="Times New Roman" w:cs="Times New Roman"/>
-          <w:sz w:val="24"/>
-          <w:szCs w:val="24"/>
-        </w:rPr>
-      </w:pPr>
-    </w:p>
-    <w:p>
-      <w:pPr>
-        <w:spacing w:after="0" w:line="240" w:lineRule="auto"/>
-        <w:rPr>
-          <w:rFonts w:ascii="Times New Roman" w:eastAsia="Times New Roman" w:hAnsi="Times New Roman" w:cs="Times New Roman"/>
-          <w:sz w:val="24"/>
-          <w:szCs w:val="24"/>
-        </w:rPr>
-      </w:pPr>
-      <w:r>
-        <w:rPr>
-          <w:rFonts w:ascii="Arial" w:eastAsia="Times New Roman" w:hAnsi="Arial" w:cs="Arial"/>
-          <w:color w:val="000000"/>
-        </w:rPr>
-        <w:t>! (atomic) &lt;- Can be used to negate atomics, easier than creating new ones</w:t>
-      </w:r>
-    </w:p>
-    <w:p>
-      <w:pPr>
-        <w:spacing w:after="0" w:line="240" w:lineRule="auto"/>
-        <w:rPr>
-          <w:rFonts w:ascii="Times New Roman" w:eastAsia="Times New Roman" w:hAnsi="Times New Roman" w:cs="Times New Roman"/>
-          <w:sz w:val="24"/>
-          <w:szCs w:val="24"/>
-        </w:rPr>
-      </w:pPr>
-      <w:r>
-        <w:rPr>
-          <w:rFonts w:ascii="Arial" w:eastAsia="Times New Roman" w:hAnsi="Arial" w:cs="Arial"/>
-          <w:color w:val="000000"/>
-        </w:rPr>
-        <w:t>max(value)</w:t>
-      </w:r>
-    </w:p>
-    <w:p>
-      <w:pPr>
-        <w:spacing w:after="0" w:line="240" w:lineRule="auto"/>
-        <w:rPr>
-          <w:rFonts w:ascii="Times New Roman" w:eastAsia="Times New Roman" w:hAnsi="Times New Roman" w:cs="Times New Roman"/>
-          <w:sz w:val="24"/>
-          <w:szCs w:val="24"/>
-        </w:rPr>
-      </w:pPr>
-      <w:r>
-        <w:rPr>
-          <w:rFonts w:ascii="Arial" w:eastAsia="Times New Roman" w:hAnsi="Arial" w:cs="Arial"/>
-          <w:color w:val="000000"/>
-        </w:rPr>
-        <w:t>min(value)</w:t>
-      </w:r>
-    </w:p>
-    <w:p>
-      <w:pPr>
-        <w:spacing w:after="0" w:line="240" w:lineRule="auto"/>
-        <w:rPr>
-          <w:rFonts w:ascii="Times New Roman" w:eastAsia="Times New Roman" w:hAnsi="Times New Roman" w:cs="Times New Roman"/>
-          <w:sz w:val="24"/>
-          <w:szCs w:val="24"/>
-        </w:rPr>
-      </w:pPr>
-      <w:r>
-        <w:rPr>
-          <w:rFonts w:ascii="Arial" w:eastAsia="Times New Roman" w:hAnsi="Arial" w:cs="Arial"/>
-          <w:color w:val="000000"/>
-        </w:rPr>
-        <w:t>even(value)</w:t>
-      </w:r>
-    </w:p>
-    <w:p>
-      <w:pPr>
-        <w:spacing w:after="0" w:line="240" w:lineRule="auto"/>
-        <w:rPr>
-          <w:rFonts w:ascii="Times New Roman" w:eastAsia="Times New Roman" w:hAnsi="Times New Roman" w:cs="Times New Roman"/>
-          <w:sz w:val="24"/>
-          <w:szCs w:val="24"/>
-        </w:rPr>
-      </w:pPr>
-      <w:r>
-        <w:rPr>
-          <w:rFonts w:ascii="Arial" w:eastAsia="Times New Roman" w:hAnsi="Arial" w:cs="Arial"/>
-          <w:color w:val="000000"/>
-        </w:rPr>
-        <w:t>odd(value) &lt;- I know this isn’t accepted yet, but it should be valid in the future</w:t>
-      </w:r>
-    </w:p>
-    <w:p>
-      <w:pPr>
-        <w:spacing w:after="0" w:line="240" w:lineRule="auto"/>
-        <w:rPr>
-          <w:rFonts w:ascii="Times New Roman" w:eastAsia="Times New Roman" w:hAnsi="Times New Roman" w:cs="Times New Roman"/>
-          <w:sz w:val="24"/>
-          <w:szCs w:val="24"/>
-        </w:rPr>
-      </w:pPr>
-      <w:r>
-        <w:rPr>
-          <w:rFonts w:ascii="Arial" w:eastAsia="Times New Roman" w:hAnsi="Arial" w:cs="Arial"/>
-          <w:color w:val="000000"/>
-        </w:rPr>
-        <w:t>sum(value, value)</w:t>
-      </w:r>
-    </w:p>
-    <w:p>
-      <w:pPr>
-        <w:spacing w:after="0" w:line="240" w:lineRule="auto"/>
-        <w:rPr>
-          <w:rFonts w:ascii="Times New Roman" w:eastAsia="Times New Roman" w:hAnsi="Times New Roman" w:cs="Times New Roman"/>
-          <w:sz w:val="24"/>
-          <w:szCs w:val="24"/>
-        </w:rPr>
-      </w:pPr>
-      <w:r>
-        <w:rPr>
-          <w:rFonts w:ascii="Arial" w:eastAsia="Times New Roman" w:hAnsi="Arial" w:cs="Arial"/>
-          <w:color w:val="000000"/>
-        </w:rPr>
-        <w:t>average(value, value)</w:t>
-      </w:r>
-    </w:p>
-    <w:p/>
     <w:sectPr>
       <w:pgSz w:w="12240" w:h="15840"/>
       <w:pgMar w:top="1440" w:right="1440" w:bottom="1440" w:left="1440" w:header="720" w:footer="720" w:gutter="0"/>
@@ -1096,6 +1032,268 @@
 <file path=word/numbering.xml><?xml version="1.0" encoding="utf-8"?>
 <w:numbering xmlns:wpc="http://schemas.microsoft.com/office/word/2010/wordprocessingCanvas" xmlns:mc="http://schemas.openxmlformats.org/markup-compatibility/2006" xmlns:o="urn:schemas-microsoft-com:office:office" xmlns:r="http://schemas.openxmlformats.org/officeDocument/2006/relationships" xmlns:m="http://schemas.openxmlformats.org/officeDocument/2006/math" xmlns:v="urn:schemas-microsoft-com:vml" xmlns:wp14="http://schemas.microsoft.com/office/word/2010/wordprocessingDrawing" xmlns:wp="http://schemas.openxmlformats.org/drawingml/2006/wordprocessingDrawing" xmlns:w10="urn:schemas-microsoft-com:office:word" xmlns:w="http://schemas.openxmlformats.org/wordprocessingml/2006/main" xmlns:w14="http://schemas.microsoft.com/office/word/2010/wordml" xmlns:wpg="http://schemas.microsoft.com/office/word/2010/wordprocessingGroup" xmlns:wpi="http://schemas.microsoft.com/office/word/2010/wordprocessingInk" xmlns:wne="http://schemas.microsoft.com/office/word/2006/wordml" xmlns:wps="http://schemas.microsoft.com/office/word/2010/wordprocessingShape" mc:Ignorable="w14 wp14">
   <w:abstractNum w:abstractNumId="0">
+    <w:nsid w:val="20244105"/>
+    <w:multiLevelType w:val="multilevel"/>
+    <w:tmpl w:val="5D66A938"/>
+    <w:lvl w:ilvl="0">
+      <w:start w:val="1"/>
+      <w:numFmt w:val="decimal"/>
+      <w:lvlText w:val="%1."/>
+      <w:lvlJc w:val="left"/>
+      <w:pPr>
+        <w:tabs>
+          <w:tab w:val="num" w:pos="720"/>
+        </w:tabs>
+        <w:ind w:left="720" w:hanging="360"/>
+      </w:pPr>
+    </w:lvl>
+    <w:lvl w:ilvl="1" w:tentative="1">
+      <w:start w:val="1"/>
+      <w:numFmt w:val="decimal"/>
+      <w:lvlText w:val="%2."/>
+      <w:lvlJc w:val="left"/>
+      <w:pPr>
+        <w:tabs>
+          <w:tab w:val="num" w:pos="1440"/>
+        </w:tabs>
+        <w:ind w:left="1440" w:hanging="360"/>
+      </w:pPr>
+    </w:lvl>
+    <w:lvl w:ilvl="2" w:tentative="1">
+      <w:start w:val="1"/>
+      <w:numFmt w:val="decimal"/>
+      <w:lvlText w:val="%3."/>
+      <w:lvlJc w:val="left"/>
+      <w:pPr>
+        <w:tabs>
+          <w:tab w:val="num" w:pos="2160"/>
+        </w:tabs>
+        <w:ind w:left="2160" w:hanging="360"/>
+      </w:pPr>
+    </w:lvl>
+    <w:lvl w:ilvl="3" w:tentative="1">
+      <w:start w:val="1"/>
+      <w:numFmt w:val="decimal"/>
+      <w:lvlText w:val="%4."/>
+      <w:lvlJc w:val="left"/>
+      <w:pPr>
+        <w:tabs>
+          <w:tab w:val="num" w:pos="2880"/>
+        </w:tabs>
+        <w:ind w:left="2880" w:hanging="360"/>
+      </w:pPr>
+    </w:lvl>
+    <w:lvl w:ilvl="4" w:tentative="1">
+      <w:start w:val="1"/>
+      <w:numFmt w:val="decimal"/>
+      <w:lvlText w:val="%5."/>
+      <w:lvlJc w:val="left"/>
+      <w:pPr>
+        <w:tabs>
+          <w:tab w:val="num" w:pos="3600"/>
+        </w:tabs>
+        <w:ind w:left="3600" w:hanging="360"/>
+      </w:pPr>
+    </w:lvl>
+    <w:lvl w:ilvl="5" w:tentative="1">
+      <w:start w:val="1"/>
+      <w:numFmt w:val="decimal"/>
+      <w:lvlText w:val="%6."/>
+      <w:lvlJc w:val="left"/>
+      <w:pPr>
+        <w:tabs>
+          <w:tab w:val="num" w:pos="4320"/>
+        </w:tabs>
+        <w:ind w:left="4320" w:hanging="360"/>
+      </w:pPr>
+    </w:lvl>
+    <w:lvl w:ilvl="6" w:tentative="1">
+      <w:start w:val="1"/>
+      <w:numFmt w:val="decimal"/>
+      <w:lvlText w:val="%7."/>
+      <w:lvlJc w:val="left"/>
+      <w:pPr>
+        <w:tabs>
+          <w:tab w:val="num" w:pos="5040"/>
+        </w:tabs>
+        <w:ind w:left="5040" w:hanging="360"/>
+      </w:pPr>
+    </w:lvl>
+    <w:lvl w:ilvl="7" w:tentative="1">
+      <w:start w:val="1"/>
+      <w:numFmt w:val="decimal"/>
+      <w:lvlText w:val="%8."/>
+      <w:lvlJc w:val="left"/>
+      <w:pPr>
+        <w:tabs>
+          <w:tab w:val="num" w:pos="5760"/>
+        </w:tabs>
+        <w:ind w:left="5760" w:hanging="360"/>
+      </w:pPr>
+    </w:lvl>
+    <w:lvl w:ilvl="8" w:tentative="1">
+      <w:start w:val="1"/>
+      <w:numFmt w:val="decimal"/>
+      <w:lvlText w:val="%9."/>
+      <w:lvlJc w:val="left"/>
+      <w:pPr>
+        <w:tabs>
+          <w:tab w:val="num" w:pos="6480"/>
+        </w:tabs>
+        <w:ind w:left="6480" w:hanging="360"/>
+      </w:pPr>
+    </w:lvl>
+  </w:abstractNum>
+  <w:abstractNum w:abstractNumId="1">
+    <w:nsid w:val="2FFB5B91"/>
+    <w:multiLevelType w:val="multilevel"/>
+    <w:tmpl w:val="2DB6F95A"/>
+    <w:lvl w:ilvl="0">
+      <w:start w:val="1"/>
+      <w:numFmt w:val="bullet"/>
+      <w:lvlText w:val=""/>
+      <w:lvlJc w:val="left"/>
+      <w:pPr>
+        <w:tabs>
+          <w:tab w:val="num" w:pos="720"/>
+        </w:tabs>
+        <w:ind w:left="720" w:hanging="360"/>
+      </w:pPr>
+      <w:rPr>
+        <w:rFonts w:ascii="Symbol" w:hAnsi="Symbol" w:hint="default"/>
+        <w:sz w:val="20"/>
+      </w:rPr>
+    </w:lvl>
+    <w:lvl w:ilvl="1" w:tentative="1">
+      <w:start w:val="1"/>
+      <w:numFmt w:val="bullet"/>
+      <w:lvlText w:val="o"/>
+      <w:lvlJc w:val="left"/>
+      <w:pPr>
+        <w:tabs>
+          <w:tab w:val="num" w:pos="1440"/>
+        </w:tabs>
+        <w:ind w:left="1440" w:hanging="360"/>
+      </w:pPr>
+      <w:rPr>
+        <w:rFonts w:ascii="Courier New" w:hAnsi="Courier New" w:hint="default"/>
+        <w:sz w:val="20"/>
+      </w:rPr>
+    </w:lvl>
+    <w:lvl w:ilvl="2" w:tentative="1">
+      <w:start w:val="1"/>
+      <w:numFmt w:val="bullet"/>
+      <w:lvlText w:val=""/>
+      <w:lvlJc w:val="left"/>
+      <w:pPr>
+        <w:tabs>
+          <w:tab w:val="num" w:pos="2160"/>
+        </w:tabs>
+        <w:ind w:left="2160" w:hanging="360"/>
+      </w:pPr>
+      <w:rPr>
+        <w:rFonts w:ascii="Wingdings" w:hAnsi="Wingdings" w:hint="default"/>
+        <w:sz w:val="20"/>
+      </w:rPr>
+    </w:lvl>
+    <w:lvl w:ilvl="3" w:tentative="1">
+      <w:start w:val="1"/>
+      <w:numFmt w:val="bullet"/>
+      <w:lvlText w:val=""/>
+      <w:lvlJc w:val="left"/>
+      <w:pPr>
+        <w:tabs>
+          <w:tab w:val="num" w:pos="2880"/>
+        </w:tabs>
+        <w:ind w:left="2880" w:hanging="360"/>
+      </w:pPr>
+      <w:rPr>
+        <w:rFonts w:ascii="Wingdings" w:hAnsi="Wingdings" w:hint="default"/>
+        <w:sz w:val="20"/>
+      </w:rPr>
+    </w:lvl>
+    <w:lvl w:ilvl="4" w:tentative="1">
+      <w:start w:val="1"/>
+      <w:numFmt w:val="bullet"/>
+      <w:lvlText w:val=""/>
+      <w:lvlJc w:val="left"/>
+      <w:pPr>
+        <w:tabs>
+          <w:tab w:val="num" w:pos="3600"/>
+        </w:tabs>
+        <w:ind w:left="3600" w:hanging="360"/>
+      </w:pPr>
+      <w:rPr>
+        <w:rFonts w:ascii="Wingdings" w:hAnsi="Wingdings" w:hint="default"/>
+        <w:sz w:val="20"/>
+      </w:rPr>
+    </w:lvl>
+    <w:lvl w:ilvl="5" w:tentative="1">
+      <w:start w:val="1"/>
+      <w:numFmt w:val="bullet"/>
+      <w:lvlText w:val=""/>
+      <w:lvlJc w:val="left"/>
+      <w:pPr>
+        <w:tabs>
+          <w:tab w:val="num" w:pos="4320"/>
+        </w:tabs>
+        <w:ind w:left="4320" w:hanging="360"/>
+      </w:pPr>
+      <w:rPr>
+        <w:rFonts w:ascii="Wingdings" w:hAnsi="Wingdings" w:hint="default"/>
+        <w:sz w:val="20"/>
+      </w:rPr>
+    </w:lvl>
+    <w:lvl w:ilvl="6" w:tentative="1">
+      <w:start w:val="1"/>
+      <w:numFmt w:val="bullet"/>
+      <w:lvlText w:val=""/>
+      <w:lvlJc w:val="left"/>
+      <w:pPr>
+        <w:tabs>
+          <w:tab w:val="num" w:pos="5040"/>
+        </w:tabs>
+        <w:ind w:left="5040" w:hanging="360"/>
+      </w:pPr>
+      <w:rPr>
+        <w:rFonts w:ascii="Wingdings" w:hAnsi="Wingdings" w:hint="default"/>
+        <w:sz w:val="20"/>
+      </w:rPr>
+    </w:lvl>
+    <w:lvl w:ilvl="7" w:tentative="1">
+      <w:start w:val="1"/>
+      <w:numFmt w:val="bullet"/>
+      <w:lvlText w:val=""/>
+      <w:lvlJc w:val="left"/>
+      <w:pPr>
+        <w:tabs>
+          <w:tab w:val="num" w:pos="5760"/>
+        </w:tabs>
+        <w:ind w:left="5760" w:hanging="360"/>
+      </w:pPr>
+      <w:rPr>
+        <w:rFonts w:ascii="Wingdings" w:hAnsi="Wingdings" w:hint="default"/>
+        <w:sz w:val="20"/>
+      </w:rPr>
+    </w:lvl>
+    <w:lvl w:ilvl="8" w:tentative="1">
+      <w:start w:val="1"/>
+      <w:numFmt w:val="bullet"/>
+      <w:lvlText w:val=""/>
+      <w:lvlJc w:val="left"/>
+      <w:pPr>
+        <w:tabs>
+          <w:tab w:val="num" w:pos="6480"/>
+        </w:tabs>
+        <w:ind w:left="6480" w:hanging="360"/>
+      </w:pPr>
+      <w:rPr>
+        <w:rFonts w:ascii="Wingdings" w:hAnsi="Wingdings" w:hint="default"/>
+        <w:sz w:val="20"/>
+      </w:rPr>
+    </w:lvl>
+  </w:abstractNum>
+  <w:abstractNum w:abstractNumId="2">
     <w:nsid w:val="475F4D34"/>
     <w:multiLevelType w:val="multilevel"/>
     <w:tmpl w:val="1DA48226"/>
@@ -1244,7 +1442,7 @@
       </w:rPr>
     </w:lvl>
   </w:abstractNum>
-  <w:abstractNum w:abstractNumId="1">
+  <w:abstractNum w:abstractNumId="3">
     <w:nsid w:val="4CB7433D"/>
     <w:multiLevelType w:val="multilevel"/>
     <w:tmpl w:val="83A616A2"/>
@@ -1358,10 +1556,16 @@
     </w:lvl>
   </w:abstractNum>
   <w:num w:numId="1">
-    <w:abstractNumId w:val="1"/>
+    <w:abstractNumId w:val="3"/>
   </w:num>
   <w:num w:numId="2">
+    <w:abstractNumId w:val="2"/>
+  </w:num>
+  <w:num w:numId="3">
     <w:abstractNumId w:val="0"/>
+  </w:num>
+  <w:num w:numId="4">
+    <w:abstractNumId w:val="1"/>
   </w:num>
 </w:numbering>
 </file>
@@ -2033,7 +2237,7 @@
   <a:extraClrSchemeLst/>
   <a:extLst>
     <a:ext uri="{05A4C25C-085E-4340-85A3-A5531E510DB2}">
-      <thm15:themeFamily xmlns:thm15="http://schemas.microsoft.com/office/thememl/2012/main" xmlns="" name="Office Theme" id="{62F939B6-93AF-4DB8-9C6B-D6C7DFDC589F}" vid="{4A3C46E8-61CC-4603-A589-7422A47A8E4A}"/>
+      <thm15:themeFamily xmlns="" xmlns:thm15="http://schemas.microsoft.com/office/thememl/2012/main" name="Office Theme" id="{62F939B6-93AF-4DB8-9C6B-D6C7DFDC589F}" vid="{4A3C46E8-61CC-4603-A589-7422A47A8E4A}"/>
     </a:ext>
   </a:extLst>
 </a:theme>

</xml_diff>